<commit_message>
[ADD] - Cees Melis Review en old review fix
</commit_message>
<xml_diff>
--- a/Documenten/Sprints/Sprint 2/BCLW_Cees_Melis_Review.docx
+++ b/Documenten/Sprints/Sprint 2/BCLW_Cees_Melis_Review.docx
@@ -3961,7 +3961,7 @@
                                         <w:sz w:val="72"/>
                                         <w:szCs w:val="72"/>
                                       </w:rPr>
-                                      <w:t>Sprint 1</w:t>
+                                      <w:t>Sprint 2</w:t>
                                     </w:r>
                                   </w:sdtContent>
                                 </w:sdt>
@@ -4031,6 +4031,10 @@
               </mc:Choice>
               <mc:Fallback>
                 <w:pict>
+                  <v:shapetype id="_x0000_t202" coordsize="21600,21600" o:spt="202" path="m,l,21600r21600,l21600,xe">
+                    <v:stroke joinstyle="miter"/>
+                    <v:path gradientshapeok="t" o:connecttype="rect"/>
+                  </v:shapetype>
                   <v:shape id="Tekstvak 1" o:spid="_x0000_s1056" type="#_x0000_t202" style="position:absolute;margin-left:0;margin-top:0;width:4in;height:84.25pt;z-index:251660288;visibility:visible;mso-wrap-style:square;mso-width-percent:450;mso-height-percent:0;mso-left-percent:420;mso-top-percent:175;mso-wrap-distance-left:9pt;mso-wrap-distance-top:0;mso-wrap-distance-right:9pt;mso-wrap-distance-bottom:0;mso-position-horizontal-relative:page;mso-position-vertical-relative:page;mso-width-percent:450;mso-height-percent:0;mso-left-percent:420;mso-top-percent:175;mso-width-relative:page;mso-height-relative:margin;v-text-anchor:top" o:gfxdata="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" filled="f" stroked="f" strokeweight=".5pt">
                     <v:textbox style="mso-fit-shape-to-text:t" inset="0,0,0,0">
                       <w:txbxContent>
@@ -4066,7 +4070,7 @@
                                   <w:sz w:val="72"/>
                                   <w:szCs w:val="72"/>
                                 </w:rPr>
-                                <w:t>Sprint 1</w:t>
+                                <w:t>Sprint 2</w:t>
                               </w:r>
                             </w:sdtContent>
                           </w:sdt>
@@ -4137,6 +4141,8 @@
             <w:br w:type="page"/>
           </w:r>
         </w:p>
+        <w:bookmarkStart w:id="0" w:name="_GoBack" w:displacedByCustomXml="next"/>
+        <w:bookmarkEnd w:id="0" w:displacedByCustomXml="next"/>
       </w:sdtContent>
     </w:sdt>
     <w:p>
@@ -4164,19 +4170,75 @@
         <w:rPr>
           <w:rFonts w:ascii="Titillium Web" w:hAnsi="Titillium Web"/>
         </w:rPr>
-        <w:t>Nadat ik vorige week de analyse had, ging ik aan de slag met het leren van OpenCV met TensorFlow op Python.</w:t>
+        <w:t xml:space="preserve">Nadat ik vorige week de analyse had, ging ik aan de slag met het leren van </w:t>
+      </w:r>
+      <w:proofErr w:type="spellStart"/>
+      <w:r>
+        <w:rPr>
+          <w:rFonts w:ascii="Titillium Web" w:hAnsi="Titillium Web"/>
+        </w:rPr>
+        <w:t>OpenCV</w:t>
+      </w:r>
+      <w:proofErr w:type="spellEnd"/>
+      <w:r>
+        <w:rPr>
+          <w:rFonts w:ascii="Titillium Web" w:hAnsi="Titillium Web"/>
+        </w:rPr>
+        <w:t xml:space="preserve"> met </w:t>
+      </w:r>
+      <w:proofErr w:type="spellStart"/>
+      <w:r>
+        <w:rPr>
+          <w:rFonts w:ascii="Titillium Web" w:hAnsi="Titillium Web"/>
+        </w:rPr>
+        <w:t>TensorFlow</w:t>
+      </w:r>
+      <w:proofErr w:type="spellEnd"/>
+      <w:r>
+        <w:rPr>
+          <w:rFonts w:ascii="Titillium Web" w:hAnsi="Titillium Web"/>
+        </w:rPr>
+        <w:t xml:space="preserve"> op Python.</w:t>
       </w:r>
       <w:r>
         <w:rPr>
           <w:rFonts w:ascii="Titillium Web" w:hAnsi="Titillium Web"/>
         </w:rPr>
-        <w:t xml:space="preserve"> Dit deed ik door filmpjes te kijken op Youtube en door documentatie op internet te vinden. </w:t>
+        <w:t xml:space="preserve"> Dit deed ik door filmpjes te kijken op </w:t>
+      </w:r>
+      <w:proofErr w:type="spellStart"/>
+      <w:r>
+        <w:rPr>
+          <w:rFonts w:ascii="Titillium Web" w:hAnsi="Titillium Web"/>
+        </w:rPr>
+        <w:t>Youtube</w:t>
+      </w:r>
+      <w:proofErr w:type="spellEnd"/>
+      <w:r>
+        <w:rPr>
+          <w:rFonts w:ascii="Titillium Web" w:hAnsi="Titillium Web"/>
+        </w:rPr>
+        <w:t xml:space="preserve"> en door documentatie op internet te vinden. </w:t>
       </w:r>
       <w:r>
         <w:rPr>
           <w:rFonts w:ascii="Titillium Web" w:hAnsi="Titillium Web"/>
         </w:rPr>
-        <w:t xml:space="preserve">Ik vond het alleen heel lastig om de filmpjes te volgen omdat ik geen werkende hoofdtelefoon/oortjes bij hadden. Deze zouden wel goed van pas komen aangezien er ook commentaar op de videos werd gegeven door de maker. </w:t>
+        <w:t xml:space="preserve">Ik vond het alleen heel lastig om de filmpjes te volgen omdat ik geen werkende hoofdtelefoon/oortjes bij hadden. Deze zouden wel goed van pas komen aangezien er ook commentaar op de </w:t>
+      </w:r>
+      <w:proofErr w:type="spellStart"/>
+      <w:r>
+        <w:rPr>
+          <w:rFonts w:ascii="Titillium Web" w:hAnsi="Titillium Web"/>
+        </w:rPr>
+        <w:t>videos</w:t>
+      </w:r>
+      <w:proofErr w:type="spellEnd"/>
+      <w:r>
+        <w:rPr>
+          <w:rFonts w:ascii="Titillium Web" w:hAnsi="Titillium Web"/>
+        </w:rPr>
+        <w:t xml:space="preserve"> werd gegeven door de maker. </w:t>
       </w:r>
       <w:r>
         <w:rPr>
@@ -4271,7 +4333,49 @@
         <w:rPr>
           <w:rFonts w:ascii="Titillium Web" w:hAnsi="Titillium Web"/>
         </w:rPr>
-        <w:t>Hierdoor heb ik me niet volledig kunnen focusen op het leren van OpenCV met TensorFlow. Het was ook jammer dat ik geen werkende koptelefoon</w:t>
+        <w:t xml:space="preserve">Hierdoor heb ik me niet volledig kunnen </w:t>
+      </w:r>
+      <w:proofErr w:type="spellStart"/>
+      <w:r>
+        <w:rPr>
+          <w:rFonts w:ascii="Titillium Web" w:hAnsi="Titillium Web"/>
+        </w:rPr>
+        <w:t>focusen</w:t>
+      </w:r>
+      <w:proofErr w:type="spellEnd"/>
+      <w:r>
+        <w:rPr>
+          <w:rFonts w:ascii="Titillium Web" w:hAnsi="Titillium Web"/>
+        </w:rPr>
+        <w:t xml:space="preserve"> op het leren van </w:t>
+      </w:r>
+      <w:proofErr w:type="spellStart"/>
+      <w:r>
+        <w:rPr>
+          <w:rFonts w:ascii="Titillium Web" w:hAnsi="Titillium Web"/>
+        </w:rPr>
+        <w:t>OpenCV</w:t>
+      </w:r>
+      <w:proofErr w:type="spellEnd"/>
+      <w:r>
+        <w:rPr>
+          <w:rFonts w:ascii="Titillium Web" w:hAnsi="Titillium Web"/>
+        </w:rPr>
+        <w:t xml:space="preserve"> met </w:t>
+      </w:r>
+      <w:proofErr w:type="spellStart"/>
+      <w:r>
+        <w:rPr>
+          <w:rFonts w:ascii="Titillium Web" w:hAnsi="Titillium Web"/>
+        </w:rPr>
+        <w:t>TensorFlow</w:t>
+      </w:r>
+      <w:proofErr w:type="spellEnd"/>
+      <w:r>
+        <w:rPr>
+          <w:rFonts w:ascii="Titillium Web" w:hAnsi="Titillium Web"/>
+        </w:rPr>
+        <w:t>. Het was ook jammer dat ik geen werkende koptelefoon</w:t>
       </w:r>
       <w:r>
         <w:rPr>
@@ -4279,13 +4383,39 @@
         </w:rPr>
         <w:t xml:space="preserve"> bij had om naar het geluid van de filmpjes te luisteren</w:t>
       </w:r>
-      <w:bookmarkStart w:id="0" w:name="_GoBack"/>
-      <w:bookmarkEnd w:id="0"/>
       <w:r>
         <w:rPr>
           <w:rFonts w:ascii="Titillium Web" w:hAnsi="Titillium Web"/>
         </w:rPr>
-        <w:t>. Hierdoor snap ik OpenCV en TensorFlow nog niet zo goed.</w:t>
+        <w:t xml:space="preserve">. Hierdoor snap ik </w:t>
+      </w:r>
+      <w:proofErr w:type="spellStart"/>
+      <w:r>
+        <w:rPr>
+          <w:rFonts w:ascii="Titillium Web" w:hAnsi="Titillium Web"/>
+        </w:rPr>
+        <w:t>OpenCV</w:t>
+      </w:r>
+      <w:proofErr w:type="spellEnd"/>
+      <w:r>
+        <w:rPr>
+          <w:rFonts w:ascii="Titillium Web" w:hAnsi="Titillium Web"/>
+        </w:rPr>
+        <w:t xml:space="preserve"> en </w:t>
+      </w:r>
+      <w:proofErr w:type="spellStart"/>
+      <w:r>
+        <w:rPr>
+          <w:rFonts w:ascii="Titillium Web" w:hAnsi="Titillium Web"/>
+        </w:rPr>
+        <w:t>TensorFlow</w:t>
+      </w:r>
+      <w:proofErr w:type="spellEnd"/>
+      <w:r>
+        <w:rPr>
+          <w:rFonts w:ascii="Titillium Web" w:hAnsi="Titillium Web"/>
+        </w:rPr>
+        <w:t xml:space="preserve"> nog niet zo goed.</w:t>
       </w:r>
     </w:p>
     <w:sectPr>

</xml_diff>